<commit_message>
first discussion draft done
</commit_message>
<xml_diff>
--- a/School-MBA-506-81/Week2/discussion/discussion.docx
+++ b/School-MBA-506-81/Week2/discussion/discussion.docx
@@ -21,21 +21,13 @@
         <w:t xml:space="preserve">My first thought for project deliverables were the Work Breakdown Structure, however the WBS is a breakdown (no pun intended) of the whole project to completion.  </w:t>
       </w:r>
       <w:r>
-        <w:t>"Project deliverables refer to the tangible or intangible outputs or outcomes that are produced as a result of completing a project." (Mathur, 2023</w:t>
-      </w:r>
-      <w:proofErr w:type="gramStart"/>
-      <w:r>
-        <w:t>)</w:t>
+        <w:t>"Project deliverables refer to the tangible or intangible outputs or outcomes that are produced as a result of completing a project." (Mathur, 2023)</w:t>
       </w:r>
       <w:r>
         <w:t xml:space="preserve">  </w:t>
       </w:r>
       <w:r>
-        <w:t>"</w:t>
-      </w:r>
-      <w:proofErr w:type="gramEnd"/>
-      <w:r>
-        <w:t>When deliverables are defined upfront, budgeting the time, resources, and money needed to complete them is easier." (</w:t>
+        <w:t>"When deliverables are defined upfront, budgeting the time, resources, and money needed to complete them is easier." (</w:t>
       </w:r>
       <w:proofErr w:type="spellStart"/>
       <w:r>
@@ -49,18 +41,34 @@
     <w:p>
       <w:r>
         <w:tab/>
-        <w:t xml:space="preserve">As projects age it can be easy to add to your project, having your deliverables setup in advance can help control your project and used in </w:t>
+        <w:t xml:space="preserve">As projects </w:t>
+      </w:r>
+      <w:r>
+        <w:t>age, it can be easy to add to them. Having your deliverables set up in advance can help control your project and be used in conjunction with scope and resource management. We do this to maintain the quality of the project during the duration of the projects life.  "Project quality focuses on the end product or service deliverables that reflect the purpose of the project" (</w:t>
       </w:r>
       <w:proofErr w:type="spellStart"/>
       <w:r>
-        <w:t>conjuction</w:t>
+        <w:t>Darnall</w:t>
       </w:r>
       <w:proofErr w:type="spellEnd"/>
       <w:r>
-        <w:t xml:space="preserve"> with scope and </w:t>
-      </w:r>
-      <w:r>
-        <w:t xml:space="preserve">resource management.  </w:t>
+        <w:t xml:space="preserve">, n.d.).  While several of the elements are conjoined it is important to see that </w:t>
+      </w:r>
+      <w:proofErr w:type="spellStart"/>
+      <w:r>
+        <w:t>deliverals</w:t>
+      </w:r>
+      <w:proofErr w:type="spellEnd"/>
+      <w:r>
+        <w:t xml:space="preserve"> have a distinct role </w:t>
+      </w:r>
+      <w:r>
+        <w:t>in comparison of the other elements.</w:t>
+      </w:r>
+    </w:p>
+    <w:p>
+      <w:r>
+        <w:tab/>
       </w:r>
     </w:p>
     <w:sectPr>
@@ -676,7 +684,6 @@
   <w:style w:type="character" w:default="1" w:styleId="DefaultParagraphFont">
     <w:name w:val="Default Paragraph Font"/>
     <w:uiPriority w:val="1"/>
-    <w:semiHidden/>
     <w:unhideWhenUsed/>
   </w:style>
   <w:style w:type="table" w:default="1" w:styleId="TableNormal">

</xml_diff>

<commit_message>
completed first post discussion for class 506
</commit_message>
<xml_diff>
--- a/School-MBA-506-81/Week2/discussion/discussion.docx
+++ b/School-MBA-506-81/Week2/discussion/discussion.docx
@@ -21,13 +21,21 @@
         <w:t xml:space="preserve">My first thought for project deliverables were the Work Breakdown Structure, however the WBS is a breakdown (no pun intended) of the whole project to completion.  </w:t>
       </w:r>
       <w:r>
-        <w:t>"Project deliverables refer to the tangible or intangible outputs or outcomes that are produced as a result of completing a project." (Mathur, 2023)</w:t>
+        <w:t>"Project deliverables refer to the tangible or intangible outputs or outcomes that are produced as a result of completing a project." (Mathur, 2023</w:t>
+      </w:r>
+      <w:proofErr w:type="gramStart"/>
+      <w:r>
+        <w:t>)</w:t>
       </w:r>
       <w:r>
         <w:t xml:space="preserve">  </w:t>
       </w:r>
       <w:r>
-        <w:t>"When deliverables are defined upfront, budgeting the time, resources, and money needed to complete them is easier." (</w:t>
+        <w:t>"</w:t>
+      </w:r>
+      <w:proofErr w:type="gramEnd"/>
+      <w:r>
+        <w:t>When deliverables are defined upfront, budgeting the time, resources, and money needed to complete them is easier." (</w:t>
       </w:r>
       <w:proofErr w:type="spellStart"/>
       <w:r>
@@ -44,7 +52,15 @@
         <w:t xml:space="preserve">As projects </w:t>
       </w:r>
       <w:r>
-        <w:t>age, it can be easy to add to them. Having your deliverables set up in advance can help control your project and be used in conjunction with scope and resource management. We do this to maintain the quality of the project during the duration of the projects life.  "Project quality focuses on the end product or service deliverables that reflect the purpose of the project" (</w:t>
+        <w:t xml:space="preserve">age, it can be easy to add to them. Having your deliverables set up in advance can help control your project and be used in conjunction with scope and resource management. We do this to maintain the quality of the project during the duration of the </w:t>
+      </w:r>
+      <w:proofErr w:type="gramStart"/>
+      <w:r>
+        <w:t>projects</w:t>
+      </w:r>
+      <w:proofErr w:type="gramEnd"/>
+      <w:r>
+        <w:t xml:space="preserve"> life.  "Project quality focuses on the end product or service deliverables that reflect the purpose of the project" (</w:t>
       </w:r>
       <w:proofErr w:type="spellStart"/>
       <w:r>
@@ -52,25 +68,90 @@
       </w:r>
       <w:proofErr w:type="spellEnd"/>
       <w:r>
-        <w:t xml:space="preserve">, n.d.).  While several of the elements are conjoined it is important to see that </w:t>
-      </w:r>
-      <w:proofErr w:type="spellStart"/>
-      <w:r>
-        <w:t>deliverals</w:t>
-      </w:r>
-      <w:proofErr w:type="spellEnd"/>
-      <w:r>
-        <w:t xml:space="preserve"> have a distinct role </w:t>
-      </w:r>
-      <w:r>
-        <w:t>in comparison of the other elements.</w:t>
+        <w:t xml:space="preserve">, n.d.).  While </w:t>
+      </w:r>
+      <w:r>
+        <w:t>each</w:t>
+      </w:r>
+      <w:r>
+        <w:t xml:space="preserve"> element </w:t>
+      </w:r>
+      <w:r>
+        <w:t xml:space="preserve">is </w:t>
+      </w:r>
+      <w:r>
+        <w:t xml:space="preserve">important </w:t>
+      </w:r>
+      <w:r>
+        <w:t>and can are often seen as interconnected, I believe that Project Deliverables have a distinct role in completing your project</w:t>
+      </w:r>
+      <w:r>
+        <w:t>.</w:t>
+      </w:r>
+    </w:p>
+    <w:p/>
+    <w:p/>
+    <w:p>
+      <w:r>
+        <w:t>References:</w:t>
       </w:r>
     </w:p>
     <w:p>
       <w:r>
-        <w:tab/>
-      </w:r>
+        <w:t xml:space="preserve">Mathur, S. (2023, August 14). Understanding project deliverables. Project Management Path. Retrieved from </w:t>
+      </w:r>
+      <w:hyperlink r:id="rId4" w:history="1">
+        <w:r>
+          <w:rPr>
+            <w:rStyle w:val="Hyperlink"/>
+          </w:rPr>
+          <w:t>https://projectmanagementpath.com/understanding-project-deliverables/</w:t>
+        </w:r>
+      </w:hyperlink>
     </w:p>
+    <w:p>
+      <w:r>
+        <w:br/>
+      </w:r>
+      <w:proofErr w:type="spellStart"/>
+      <w:r>
+        <w:t>Darnall</w:t>
+      </w:r>
+      <w:proofErr w:type="spellEnd"/>
+      <w:r>
+        <w:t xml:space="preserve">, R. W., &amp; Preston, J. M. (n.d.). Project management: From simple to complex. The Open University of Hong Kong. Original source: The Saylor Foundation. Retrieved from </w:t>
+      </w:r>
+      <w:hyperlink r:id="rId5" w:history="1">
+        <w:r>
+          <w:rPr>
+            <w:rStyle w:val="Hyperlink"/>
+          </w:rPr>
+          <w:t>http://www.saylor.org/site/textbooks/Project%20Management%20-%20From%20Simple%20to%20Complex.pdf</w:t>
+        </w:r>
+      </w:hyperlink>
+    </w:p>
+    <w:p>
+      <w:r>
+        <w:br/>
+      </w:r>
+      <w:proofErr w:type="spellStart"/>
+      <w:r>
+        <w:t>coAmplifi</w:t>
+      </w:r>
+      <w:proofErr w:type="spellEnd"/>
+      <w:r>
+        <w:t xml:space="preserve">. (n.d.). Why are project deliverables important to deadlines and success? Retrieved from </w:t>
+      </w:r>
+      <w:hyperlink r:id="rId6" w:history="1">
+        <w:r>
+          <w:rPr>
+            <w:rStyle w:val="Hyperlink"/>
+          </w:rPr>
+          <w:t>https://coamplifi.com/blog/why-are-project-deliverables-important-to-deadlines-and-success</w:t>
+        </w:r>
+      </w:hyperlink>
+    </w:p>
+    <w:p/>
     <w:sectPr>
       <w:pgSz w:w="12240" w:h="15840"/>
       <w:pgMar w:top="1440" w:right="1440" w:bottom="1440" w:left="1440" w:header="720" w:footer="720" w:gutter="0"/>
@@ -997,6 +1078,29 @@
       <w:spacing w:val="5"/>
     </w:rPr>
   </w:style>
+  <w:style w:type="character" w:styleId="Hyperlink">
+    <w:name w:val="Hyperlink"/>
+    <w:basedOn w:val="DefaultParagraphFont"/>
+    <w:uiPriority w:val="99"/>
+    <w:unhideWhenUsed/>
+    <w:rsid w:val="00AC720D"/>
+    <w:rPr>
+      <w:color w:val="0563C1" w:themeColor="hyperlink"/>
+      <w:u w:val="single"/>
+    </w:rPr>
+  </w:style>
+  <w:style w:type="character" w:styleId="UnresolvedMention">
+    <w:name w:val="Unresolved Mention"/>
+    <w:basedOn w:val="DefaultParagraphFont"/>
+    <w:uiPriority w:val="99"/>
+    <w:semiHidden/>
+    <w:unhideWhenUsed/>
+    <w:rsid w:val="00AC720D"/>
+    <w:rPr>
+      <w:color w:val="605E5C"/>
+      <w:shd w:val="clear" w:color="auto" w:fill="E1DFDD"/>
+    </w:rPr>
+  </w:style>
 </w:styles>
 </file>
 

</xml_diff>